<commit_message>
lab doc + pdf update
</commit_message>
<xml_diff>
--- a/week03_ns/labs/labs/csn09112_lab03.docx
+++ b/week03_ns/labs/labs/csn09112_lab03.docx
@@ -1,6 +1,6 @@
 
 <file path=word/document.xml><?xml version="1.0" encoding="utf-8"?>
-<w:document xmlns:wpc="http://schemas.microsoft.com/office/word/2010/wordprocessingCanvas" xmlns:cx="http://schemas.microsoft.com/office/drawing/2014/chartex" xmlns:cx1="http://schemas.microsoft.com/office/drawing/2015/9/8/chartex" xmlns:cx2="http://schemas.microsoft.com/office/drawing/2015/10/21/chartex" xmlns:cx3="http://schemas.microsoft.com/office/drawing/2016/5/9/chartex" xmlns:cx4="http://schemas.microsoft.com/office/drawing/2016/5/10/chartex" xmlns:cx5="http://schemas.microsoft.com/office/drawing/2016/5/11/chartex" xmlns:cx6="http://schemas.microsoft.com/office/drawing/2016/5/12/chartex" xmlns:cx7="http://schemas.microsoft.com/office/drawing/2016/5/13/chartex" xmlns:cx8="http://schemas.microsoft.com/office/drawing/2016/5/14/chartex" xmlns:mc="http://schemas.openxmlformats.org/markup-compatibility/2006" xmlns:aink="http://schemas.microsoft.com/office/drawing/2016/ink" xmlns:am3d="http://schemas.microsoft.com/office/drawing/2017/model3d" xmlns:o="urn:schemas-microsoft-com:office:office" xmlns:oel="http://schemas.microsoft.com/office/2019/extlst" xmlns:r="http://schemas.openxmlformats.org/officeDocument/2006/relationships" xmlns:m="http://schemas.openxmlformats.org/officeDocument/2006/math" xmlns:v="urn:schemas-microsoft-com:vml" xmlns:wp14="http://schemas.microsoft.com/office/word/2010/wordprocessingDrawing" xmlns:wp="http://schemas.openxmlformats.org/drawingml/2006/wordprocessingDrawing" xmlns:w10="urn:schemas-microsoft-com:office:word" xmlns:w="http://schemas.openxmlformats.org/wordprocessingml/2006/main" xmlns:w14="http://schemas.microsoft.com/office/word/2010/wordml" xmlns:w15="http://schemas.microsoft.com/office/word/2012/wordml" xmlns:w16cex="http://schemas.microsoft.com/office/word/2018/wordml/cex" xmlns:w16cid="http://schemas.microsoft.com/office/word/2016/wordml/cid" xmlns:w16="http://schemas.microsoft.com/office/word/2018/wordml" xmlns:w16sdtdh="http://schemas.microsoft.com/office/word/2020/wordml/sdtdatahash" xmlns:w16se="http://schemas.microsoft.com/office/word/2015/wordml/symex" xmlns:wpg="http://schemas.microsoft.com/office/word/2010/wordprocessingGroup" xmlns:wpi="http://schemas.microsoft.com/office/word/2010/wordprocessingInk" xmlns:wne="http://schemas.microsoft.com/office/word/2006/wordml" xmlns:wps="http://schemas.microsoft.com/office/word/2010/wordprocessingShape" mc:Ignorable="w14 w15 w16se w16cid w16 w16cex w16sdtdh wp14">
+<w:document xmlns:wpc="http://schemas.microsoft.com/office/word/2010/wordprocessingCanvas" xmlns:cx="http://schemas.microsoft.com/office/drawing/2014/chartex" xmlns:cx1="http://schemas.microsoft.com/office/drawing/2015/9/8/chartex" xmlns:cx2="http://schemas.microsoft.com/office/drawing/2015/10/21/chartex" xmlns:cx3="http://schemas.microsoft.com/office/drawing/2016/5/9/chartex" xmlns:cx4="http://schemas.microsoft.com/office/drawing/2016/5/10/chartex" xmlns:cx5="http://schemas.microsoft.com/office/drawing/2016/5/11/chartex" xmlns:cx6="http://schemas.microsoft.com/office/drawing/2016/5/12/chartex" xmlns:cx7="http://schemas.microsoft.com/office/drawing/2016/5/13/chartex" xmlns:cx8="http://schemas.microsoft.com/office/drawing/2016/5/14/chartex" xmlns:mc="http://schemas.openxmlformats.org/markup-compatibility/2006" xmlns:aink="http://schemas.microsoft.com/office/drawing/2016/ink" xmlns:am3d="http://schemas.microsoft.com/office/drawing/2017/model3d" xmlns:o="urn:schemas-microsoft-com:office:office" xmlns:oel="http://schemas.microsoft.com/office/2019/extlst" xmlns:r="http://schemas.openxmlformats.org/officeDocument/2006/relationships" xmlns:m="http://schemas.openxmlformats.org/officeDocument/2006/math" xmlns:v="urn:schemas-microsoft-com:vml" xmlns:wp14="http://schemas.microsoft.com/office/word/2010/wordprocessingDrawing" xmlns:wp="http://schemas.openxmlformats.org/drawingml/2006/wordprocessingDrawing" xmlns:w10="urn:schemas-microsoft-com:office:word" xmlns:w="http://schemas.openxmlformats.org/wordprocessingml/2006/main" xmlns:w14="http://schemas.microsoft.com/office/word/2010/wordml" xmlns:w15="http://schemas.microsoft.com/office/word/2012/wordml" xmlns:w16cex="http://schemas.microsoft.com/office/word/2018/wordml/cex" xmlns:w16cid="http://schemas.microsoft.com/office/word/2016/wordml/cid" xmlns:w16="http://schemas.microsoft.com/office/word/2018/wordml" xmlns:w16du="http://schemas.microsoft.com/office/word/2023/wordml/word16du" xmlns:w16sdtdh="http://schemas.microsoft.com/office/word/2020/wordml/sdtdatahash" xmlns:w16se="http://schemas.microsoft.com/office/word/2015/wordml/symex" xmlns:wpg="http://schemas.microsoft.com/office/word/2010/wordprocessingGroup" xmlns:wpi="http://schemas.microsoft.com/office/word/2010/wordprocessingInk" xmlns:wne="http://schemas.microsoft.com/office/word/2006/wordml" xmlns:wps="http://schemas.microsoft.com/office/word/2010/wordprocessingShape" mc:Ignorable="w14 w15 w16se w16cid w16 w16cex w16sdtdh w16du wp14">
   <w:body>
     <w:p>
       <w:pPr>
@@ -3870,7 +3870,7 @@
         <w:rPr>
           <w:lang w:val="en-US"/>
         </w:rPr>
-        <w:t xml:space="preserve"> and 10.200.0.2.</w:t>
+        <w:t>.</w:t>
       </w:r>
     </w:p>
     <w:p>
@@ -4241,34 +4241,20 @@
         <w:rPr>
           <w:lang w:val="en-US"/>
         </w:rPr>
-        <w:t>[ftp][</w:t>
+        <w:t>[ftp][ssh][telnet][smtp][domain][http][</w:t>
       </w:r>
       <w:proofErr w:type="spellStart"/>
       <w:r>
         <w:rPr>
           <w:lang w:val="en-US"/>
         </w:rPr>
-        <w:t>ssh</w:t>
+        <w:t>vnc</w:t>
       </w:r>
       <w:proofErr w:type="spellEnd"/>
       <w:r>
         <w:rPr>
           <w:lang w:val="en-US"/>
         </w:rPr>
-        <w:t>][telnet][smtp][domain][http][</w:t>
-      </w:r>
-      <w:proofErr w:type="spellStart"/>
-      <w:r>
-        <w:rPr>
-          <w:lang w:val="en-US"/>
-        </w:rPr>
-        <w:t>vnc</w:t>
-      </w:r>
-      <w:proofErr w:type="spellEnd"/>
-      <w:r>
-        <w:rPr>
-          <w:lang w:val="en-US"/>
-        </w:rPr>
         <w:t>]</w:t>
       </w:r>
     </w:p>
@@ -4333,21 +4319,7 @@
         <w:rPr>
           <w:lang w:val="en-US"/>
         </w:rPr>
-        <w:t>[ftp][</w:t>
-      </w:r>
-      <w:proofErr w:type="spellStart"/>
-      <w:r>
-        <w:rPr>
-          <w:lang w:val="en-US"/>
-        </w:rPr>
-        <w:t>ssh</w:t>
-      </w:r>
-      <w:proofErr w:type="spellEnd"/>
-      <w:r>
-        <w:rPr>
-          <w:lang w:val="en-US"/>
-        </w:rPr>
-        <w:t>][telnet][smtp][domain][http][</w:t>
+        <w:t>[ftp][ssh][telnet][smtp][domain][http][</w:t>
       </w:r>
       <w:proofErr w:type="spellStart"/>
       <w:r>
@@ -4992,7 +4964,6 @@
           <w:lang w:val="en-US"/>
         </w:rPr>
       </w:pPr>
-      <w:proofErr w:type="spellStart"/>
       <w:r>
         <w:rPr>
           <w:rFonts w:ascii="Lucida Console" w:hAnsi="Lucida Console" w:cs="Courier New"/>
@@ -5000,9 +4971,9 @@
           <w:szCs w:val="20"/>
           <w:lang w:val="en-US"/>
         </w:rPr>
-        <w:t>ssh</w:t>
-      </w:r>
-      <w:proofErr w:type="spellEnd"/>
+        <w:t xml:space="preserve">ssh 10.10.y.9 -l </w:t>
+      </w:r>
+      <w:proofErr w:type="spellStart"/>
       <w:r>
         <w:rPr>
           <w:rFonts w:ascii="Lucida Console" w:hAnsi="Lucida Console" w:cs="Courier New"/>
@@ -5010,247 +4981,226 @@
           <w:szCs w:val="20"/>
           <w:lang w:val="en-US"/>
         </w:rPr>
-        <w:t xml:space="preserve"> 10.10.y.9 -l </w:t>
+        <w:t>msfadmin</w:t>
+      </w:r>
+      <w:proofErr w:type="spellEnd"/>
+    </w:p>
+    <w:p>
+      <w:pPr>
+        <w:pBdr>
+          <w:top w:val="single" w:sz="4" w:space="1" w:color="auto"/>
+          <w:left w:val="single" w:sz="4" w:space="4" w:color="auto"/>
+          <w:bottom w:val="single" w:sz="4" w:space="1" w:color="auto"/>
+          <w:right w:val="single" w:sz="4" w:space="4" w:color="auto"/>
+        </w:pBdr>
+        <w:rPr>
+          <w:lang w:val="en-US"/>
+        </w:rPr>
+      </w:pPr>
+    </w:p>
+    <w:p>
+      <w:pPr>
+        <w:pBdr>
+          <w:top w:val="single" w:sz="4" w:space="1" w:color="auto"/>
+          <w:left w:val="single" w:sz="4" w:space="4" w:color="auto"/>
+          <w:bottom w:val="single" w:sz="4" w:space="1" w:color="auto"/>
+          <w:right w:val="single" w:sz="4" w:space="4" w:color="auto"/>
+        </w:pBdr>
+        <w:rPr>
+          <w:lang w:val="en-US"/>
+        </w:rPr>
+      </w:pPr>
+      <w:r>
+        <w:rPr>
+          <w:lang w:val="en-US"/>
+        </w:rPr>
+        <w:t>Can you log into each into Metasploit: [</w:t>
+      </w:r>
+      <w:r>
+        <w:rPr>
+          <w:u w:val="single"/>
+          <w:lang w:val="en-US"/>
+        </w:rPr>
+        <w:t>Yes</w:t>
+      </w:r>
+      <w:r>
+        <w:rPr>
+          <w:lang w:val="en-US"/>
+        </w:rPr>
+        <w:t>/No]</w:t>
+      </w:r>
+    </w:p>
+    <w:p>
+      <w:pPr>
+        <w:pBdr>
+          <w:top w:val="single" w:sz="4" w:space="1" w:color="auto"/>
+          <w:left w:val="single" w:sz="4" w:space="4" w:color="auto"/>
+          <w:bottom w:val="single" w:sz="4" w:space="1" w:color="auto"/>
+          <w:right w:val="single" w:sz="4" w:space="4" w:color="auto"/>
+        </w:pBdr>
+        <w:rPr>
+          <w:lang w:val="en-US"/>
+        </w:rPr>
+      </w:pPr>
+    </w:p>
+    <w:p>
+      <w:pPr>
+        <w:pBdr>
+          <w:top w:val="single" w:sz="4" w:space="1" w:color="auto"/>
+          <w:left w:val="single" w:sz="4" w:space="4" w:color="auto"/>
+          <w:bottom w:val="single" w:sz="4" w:space="1" w:color="auto"/>
+          <w:right w:val="single" w:sz="4" w:space="4" w:color="auto"/>
+        </w:pBdr>
+        <w:rPr>
+          <w:lang w:val="en-US"/>
+        </w:rPr>
+      </w:pPr>
+      <w:r>
+        <w:rPr>
+          <w:lang w:val="en-US"/>
+        </w:rPr>
+        <w:t xml:space="preserve">Stop </w:t>
+      </w:r>
+      <w:proofErr w:type="gramStart"/>
+      <w:r>
+        <w:rPr>
+          <w:lang w:val="en-US"/>
+        </w:rPr>
+        <w:t>Wireshark</w:t>
+      </w:r>
+      <w:r>
+        <w:rPr>
+          <w:lang w:val="en-US"/>
+        </w:rPr>
+        <w:t>,</w:t>
+      </w:r>
+      <w:r>
+        <w:rPr>
+          <w:lang w:val="en-US"/>
+        </w:rPr>
+        <w:t xml:space="preserve"> and</w:t>
+      </w:r>
+      <w:proofErr w:type="gramEnd"/>
+      <w:r>
+        <w:rPr>
+          <w:lang w:val="en-US"/>
+        </w:rPr>
+        <w:t xml:space="preserve"> examine the data packets. Can you find the Telnet login, and can you discover the password used? [</w:t>
+      </w:r>
+      <w:r>
+        <w:rPr>
+          <w:u w:val="single"/>
+          <w:lang w:val="en-US"/>
+        </w:rPr>
+        <w:t>Yes</w:t>
+      </w:r>
+      <w:r>
+        <w:rPr>
+          <w:lang w:val="en-US"/>
+        </w:rPr>
+        <w:t>/</w:t>
+      </w:r>
+      <w:r>
+        <w:rPr>
+          <w:lang w:val="en-US"/>
+        </w:rPr>
+        <w:t>No</w:t>
+      </w:r>
+      <w:r>
+        <w:rPr>
+          <w:lang w:val="en-US"/>
+        </w:rPr>
+        <w:t>]</w:t>
+      </w:r>
+    </w:p>
+    <w:p>
+      <w:pPr>
+        <w:pBdr>
+          <w:top w:val="single" w:sz="4" w:space="1" w:color="auto"/>
+          <w:left w:val="single" w:sz="4" w:space="4" w:color="auto"/>
+          <w:bottom w:val="single" w:sz="4" w:space="1" w:color="auto"/>
+          <w:right w:val="single" w:sz="4" w:space="4" w:color="auto"/>
+        </w:pBdr>
+        <w:rPr>
+          <w:lang w:val="en-US"/>
+        </w:rPr>
+      </w:pPr>
+    </w:p>
+    <w:p>
+      <w:pPr>
+        <w:pBdr>
+          <w:top w:val="single" w:sz="4" w:space="1" w:color="auto"/>
+          <w:left w:val="single" w:sz="4" w:space="4" w:color="auto"/>
+          <w:bottom w:val="single" w:sz="4" w:space="1" w:color="auto"/>
+          <w:right w:val="single" w:sz="4" w:space="4" w:color="auto"/>
+        </w:pBdr>
+        <w:rPr>
+          <w:lang w:val="en-US"/>
+        </w:rPr>
+      </w:pPr>
+      <w:r>
+        <w:rPr>
+          <w:lang w:val="en-US"/>
+        </w:rPr>
+        <w:t xml:space="preserve">From Ubuntu run Wireshark and capture packets. Now log into </w:t>
       </w:r>
       <w:proofErr w:type="spellStart"/>
       <w:r>
+        <w:rPr>
+          <w:lang w:val="en-US"/>
+        </w:rPr>
+        <w:t>Metasploitable</w:t>
+      </w:r>
+      <w:proofErr w:type="spellEnd"/>
+      <w:r>
+        <w:rPr>
+          <w:lang w:val="en-US"/>
+        </w:rPr>
+        <w:t xml:space="preserve"> </w:t>
+      </w:r>
+      <w:r>
+        <w:rPr>
+          <w:lang w:val="en-US"/>
+        </w:rPr>
+        <w:t>using SSH:</w:t>
+      </w:r>
+    </w:p>
+    <w:p>
+      <w:pPr>
+        <w:pBdr>
+          <w:top w:val="single" w:sz="4" w:space="1" w:color="auto"/>
+          <w:left w:val="single" w:sz="4" w:space="4" w:color="auto"/>
+          <w:bottom w:val="single" w:sz="4" w:space="1" w:color="auto"/>
+          <w:right w:val="single" w:sz="4" w:space="4" w:color="auto"/>
+        </w:pBdr>
+        <w:rPr>
+          <w:lang w:val="en-US"/>
+        </w:rPr>
+      </w:pPr>
+    </w:p>
+    <w:p>
+      <w:pPr>
+        <w:pBdr>
+          <w:top w:val="single" w:sz="4" w:space="1" w:color="auto"/>
+          <w:left w:val="single" w:sz="4" w:space="4" w:color="auto"/>
+          <w:bottom w:val="single" w:sz="4" w:space="1" w:color="auto"/>
+          <w:right w:val="single" w:sz="4" w:space="4" w:color="auto"/>
+        </w:pBdr>
         <w:rPr>
           <w:rFonts w:ascii="Lucida Console" w:hAnsi="Lucida Console" w:cs="Courier New"/>
           <w:sz w:val="20"/>
           <w:szCs w:val="20"/>
           <w:lang w:val="en-US"/>
         </w:rPr>
-        <w:t>msfadmin</w:t>
-      </w:r>
-      <w:proofErr w:type="spellEnd"/>
-    </w:p>
-    <w:p>
-      <w:pPr>
-        <w:pBdr>
-          <w:top w:val="single" w:sz="4" w:space="1" w:color="auto"/>
-          <w:left w:val="single" w:sz="4" w:space="4" w:color="auto"/>
-          <w:bottom w:val="single" w:sz="4" w:space="1" w:color="auto"/>
-          <w:right w:val="single" w:sz="4" w:space="4" w:color="auto"/>
-        </w:pBdr>
-        <w:rPr>
-          <w:lang w:val="en-US"/>
-        </w:rPr>
-      </w:pPr>
-    </w:p>
-    <w:p>
-      <w:pPr>
-        <w:pBdr>
-          <w:top w:val="single" w:sz="4" w:space="1" w:color="auto"/>
-          <w:left w:val="single" w:sz="4" w:space="4" w:color="auto"/>
-          <w:bottom w:val="single" w:sz="4" w:space="1" w:color="auto"/>
-          <w:right w:val="single" w:sz="4" w:space="4" w:color="auto"/>
-        </w:pBdr>
-        <w:rPr>
-          <w:lang w:val="en-US"/>
-        </w:rPr>
-      </w:pPr>
-      <w:r>
-        <w:rPr>
-          <w:lang w:val="en-US"/>
-        </w:rPr>
-        <w:t>Can you log into each into Metasploit: [</w:t>
-      </w:r>
-      <w:r>
-        <w:rPr>
-          <w:u w:val="single"/>
-          <w:lang w:val="en-US"/>
-        </w:rPr>
-        <w:t>Yes</w:t>
-      </w:r>
-      <w:r>
-        <w:rPr>
-          <w:lang w:val="en-US"/>
-        </w:rPr>
-        <w:t>/No]</w:t>
-      </w:r>
-    </w:p>
-    <w:p>
-      <w:pPr>
-        <w:pBdr>
-          <w:top w:val="single" w:sz="4" w:space="1" w:color="auto"/>
-          <w:left w:val="single" w:sz="4" w:space="4" w:color="auto"/>
-          <w:bottom w:val="single" w:sz="4" w:space="1" w:color="auto"/>
-          <w:right w:val="single" w:sz="4" w:space="4" w:color="auto"/>
-        </w:pBdr>
-        <w:rPr>
-          <w:lang w:val="en-US"/>
-        </w:rPr>
-      </w:pPr>
-    </w:p>
-    <w:p>
-      <w:pPr>
-        <w:pBdr>
-          <w:top w:val="single" w:sz="4" w:space="1" w:color="auto"/>
-          <w:left w:val="single" w:sz="4" w:space="4" w:color="auto"/>
-          <w:bottom w:val="single" w:sz="4" w:space="1" w:color="auto"/>
-          <w:right w:val="single" w:sz="4" w:space="4" w:color="auto"/>
-        </w:pBdr>
-        <w:rPr>
-          <w:lang w:val="en-US"/>
-        </w:rPr>
-      </w:pPr>
-      <w:r>
-        <w:rPr>
-          <w:lang w:val="en-US"/>
-        </w:rPr>
-        <w:t xml:space="preserve">Stop </w:t>
-      </w:r>
-      <w:proofErr w:type="gramStart"/>
-      <w:r>
-        <w:rPr>
-          <w:lang w:val="en-US"/>
-        </w:rPr>
-        <w:t>Wireshark</w:t>
-      </w:r>
-      <w:r>
-        <w:rPr>
-          <w:lang w:val="en-US"/>
-        </w:rPr>
-        <w:t>,</w:t>
-      </w:r>
-      <w:r>
-        <w:rPr>
-          <w:lang w:val="en-US"/>
-        </w:rPr>
-        <w:t xml:space="preserve"> and</w:t>
-      </w:r>
-      <w:proofErr w:type="gramEnd"/>
-      <w:r>
-        <w:rPr>
-          <w:lang w:val="en-US"/>
-        </w:rPr>
-        <w:t xml:space="preserve"> examine the data packets. Can you find the Telnet login, and can you discover the password used? [</w:t>
-      </w:r>
-      <w:r>
-        <w:rPr>
-          <w:u w:val="single"/>
-          <w:lang w:val="en-US"/>
-        </w:rPr>
-        <w:t>Yes</w:t>
-      </w:r>
-      <w:r>
-        <w:rPr>
-          <w:lang w:val="en-US"/>
-        </w:rPr>
-        <w:t>/</w:t>
-      </w:r>
-      <w:r>
-        <w:rPr>
-          <w:lang w:val="en-US"/>
-        </w:rPr>
-        <w:t>No</w:t>
-      </w:r>
-      <w:r>
-        <w:rPr>
-          <w:lang w:val="en-US"/>
-        </w:rPr>
-        <w:t>]</w:t>
-      </w:r>
-    </w:p>
-    <w:p>
-      <w:pPr>
-        <w:pBdr>
-          <w:top w:val="single" w:sz="4" w:space="1" w:color="auto"/>
-          <w:left w:val="single" w:sz="4" w:space="4" w:color="auto"/>
-          <w:bottom w:val="single" w:sz="4" w:space="1" w:color="auto"/>
-          <w:right w:val="single" w:sz="4" w:space="4" w:color="auto"/>
-        </w:pBdr>
-        <w:rPr>
-          <w:lang w:val="en-US"/>
-        </w:rPr>
-      </w:pPr>
-    </w:p>
-    <w:p>
-      <w:pPr>
-        <w:pBdr>
-          <w:top w:val="single" w:sz="4" w:space="1" w:color="auto"/>
-          <w:left w:val="single" w:sz="4" w:space="4" w:color="auto"/>
-          <w:bottom w:val="single" w:sz="4" w:space="1" w:color="auto"/>
-          <w:right w:val="single" w:sz="4" w:space="4" w:color="auto"/>
-        </w:pBdr>
-        <w:rPr>
-          <w:lang w:val="en-US"/>
-        </w:rPr>
-      </w:pPr>
-      <w:r>
-        <w:rPr>
-          <w:lang w:val="en-US"/>
-        </w:rPr>
-        <w:t xml:space="preserve">From Ubuntu run Wireshark and capture packets. Now log into </w:t>
-      </w:r>
-      <w:proofErr w:type="spellStart"/>
-      <w:r>
-        <w:rPr>
-          <w:lang w:val="en-US"/>
-        </w:rPr>
-        <w:t>Metasploitable</w:t>
-      </w:r>
-      <w:proofErr w:type="spellEnd"/>
-      <w:r>
-        <w:rPr>
-          <w:lang w:val="en-US"/>
-        </w:rPr>
-        <w:t xml:space="preserve"> </w:t>
-      </w:r>
-      <w:r>
-        <w:rPr>
-          <w:lang w:val="en-US"/>
-        </w:rPr>
-        <w:t>using SSH:</w:t>
-      </w:r>
-    </w:p>
-    <w:p>
-      <w:pPr>
-        <w:pBdr>
-          <w:top w:val="single" w:sz="4" w:space="1" w:color="auto"/>
-          <w:left w:val="single" w:sz="4" w:space="4" w:color="auto"/>
-          <w:bottom w:val="single" w:sz="4" w:space="1" w:color="auto"/>
-          <w:right w:val="single" w:sz="4" w:space="4" w:color="auto"/>
-        </w:pBdr>
-        <w:rPr>
-          <w:lang w:val="en-US"/>
-        </w:rPr>
-      </w:pPr>
-    </w:p>
-    <w:p>
-      <w:pPr>
-        <w:pBdr>
-          <w:top w:val="single" w:sz="4" w:space="1" w:color="auto"/>
-          <w:left w:val="single" w:sz="4" w:space="4" w:color="auto"/>
-          <w:bottom w:val="single" w:sz="4" w:space="1" w:color="auto"/>
-          <w:right w:val="single" w:sz="4" w:space="4" w:color="auto"/>
-        </w:pBdr>
+      </w:pPr>
+      <w:r>
         <w:rPr>
           <w:rFonts w:ascii="Lucida Console" w:hAnsi="Lucida Console" w:cs="Courier New"/>
           <w:sz w:val="20"/>
           <w:szCs w:val="20"/>
           <w:lang w:val="en-US"/>
         </w:rPr>
-      </w:pPr>
-      <w:proofErr w:type="spellStart"/>
-      <w:r>
-        <w:rPr>
-          <w:rFonts w:ascii="Lucida Console" w:hAnsi="Lucida Console" w:cs="Courier New"/>
-          <w:sz w:val="20"/>
-          <w:szCs w:val="20"/>
-          <w:lang w:val="en-US"/>
-        </w:rPr>
-        <w:t>ssh</w:t>
-      </w:r>
-      <w:proofErr w:type="spellEnd"/>
-      <w:r>
-        <w:rPr>
-          <w:rFonts w:ascii="Lucida Console" w:hAnsi="Lucida Console" w:cs="Courier New"/>
-          <w:sz w:val="20"/>
-          <w:szCs w:val="20"/>
-          <w:lang w:val="en-US"/>
-        </w:rPr>
-        <w:t xml:space="preserve"> 10.10.y.9 -l </w:t>
+        <w:t xml:space="preserve">ssh 10.10.y.9 -l </w:t>
       </w:r>
       <w:proofErr w:type="spellStart"/>
       <w:r>
@@ -10272,25 +10222,25 @@
           <w:sz w:val="20"/>
           <w:szCs w:val="20"/>
         </w:rPr>
-        <w:t xml:space="preserve"># </w:t>
-      </w:r>
-      <w:proofErr w:type="gramStart"/>
+        <w:t xml:space="preserve"># hydra -L </w:t>
+      </w:r>
+      <w:proofErr w:type="spellStart"/>
       <w:r>
         <w:rPr>
           <w:rFonts w:ascii="Lucida Console" w:hAnsi="Lucida Console"/>
           <w:sz w:val="20"/>
           <w:szCs w:val="20"/>
         </w:rPr>
-        <w:t>hydra</w:t>
-      </w:r>
-      <w:proofErr w:type="gramEnd"/>
+        <w:t>list_user</w:t>
+      </w:r>
+      <w:proofErr w:type="spellEnd"/>
       <w:r>
         <w:rPr>
           <w:rFonts w:ascii="Lucida Console" w:hAnsi="Lucida Console"/>
           <w:sz w:val="20"/>
           <w:szCs w:val="20"/>
         </w:rPr>
-        <w:t xml:space="preserve"> -L </w:t>
+        <w:t xml:space="preserve"> -P </w:t>
       </w:r>
       <w:proofErr w:type="spellStart"/>
       <w:r>
@@ -10299,7 +10249,7 @@
           <w:sz w:val="20"/>
           <w:szCs w:val="20"/>
         </w:rPr>
-        <w:t>list_user</w:t>
+        <w:t>list_password</w:t>
       </w:r>
       <w:proofErr w:type="spellEnd"/>
       <w:r>
@@ -10308,220 +10258,252 @@
           <w:sz w:val="20"/>
           <w:szCs w:val="20"/>
         </w:rPr>
-        <w:t xml:space="preserve"> -P </w:t>
-      </w:r>
-      <w:proofErr w:type="spellStart"/>
+        <w:t xml:space="preserve"> 10.10.y.9 </w:t>
+      </w:r>
       <w:r>
         <w:rPr>
           <w:rFonts w:ascii="Lucida Console" w:hAnsi="Lucida Console"/>
           <w:sz w:val="20"/>
           <w:szCs w:val="20"/>
         </w:rPr>
-        <w:t>list_password</w:t>
+        <w:t>ftp</w:t>
+      </w:r>
+    </w:p>
+    <w:p>
+      <w:pPr>
+        <w:jc w:val="both"/>
+        <w:rPr>
+          <w:lang w:eastAsia="en-US"/>
+        </w:rPr>
+      </w:pPr>
+    </w:p>
+    <w:p>
+      <w:pPr>
+        <w:pBdr>
+          <w:top w:val="single" w:sz="4" w:space="1" w:color="auto"/>
+          <w:left w:val="single" w:sz="4" w:space="4" w:color="auto"/>
+          <w:bottom w:val="single" w:sz="4" w:space="1" w:color="auto"/>
+          <w:right w:val="single" w:sz="4" w:space="4" w:color="auto"/>
+        </w:pBdr>
+        <w:jc w:val="both"/>
+        <w:rPr>
+          <w:lang w:eastAsia="en-US"/>
+        </w:rPr>
+      </w:pPr>
+      <w:r>
+        <w:rPr>
+          <w:lang w:eastAsia="en-US"/>
+        </w:rPr>
+        <w:t>From this determine one of the usernames and passwords.</w:t>
+      </w:r>
+    </w:p>
+    <w:p>
+      <w:pPr>
+        <w:pBdr>
+          <w:top w:val="single" w:sz="4" w:space="1" w:color="auto"/>
+          <w:left w:val="single" w:sz="4" w:space="4" w:color="auto"/>
+          <w:bottom w:val="single" w:sz="4" w:space="1" w:color="auto"/>
+          <w:right w:val="single" w:sz="4" w:space="4" w:color="auto"/>
+        </w:pBdr>
+        <w:jc w:val="both"/>
+        <w:rPr>
+          <w:lang w:eastAsia="en-US"/>
+        </w:rPr>
+      </w:pPr>
+    </w:p>
+    <w:p>
+      <w:pPr>
+        <w:pBdr>
+          <w:top w:val="single" w:sz="4" w:space="1" w:color="auto"/>
+          <w:left w:val="single" w:sz="4" w:space="4" w:color="auto"/>
+          <w:bottom w:val="single" w:sz="4" w:space="1" w:color="auto"/>
+          <w:right w:val="single" w:sz="4" w:space="4" w:color="auto"/>
+        </w:pBdr>
+        <w:jc w:val="both"/>
+        <w:rPr>
+          <w:lang w:eastAsia="en-US"/>
+        </w:rPr>
+      </w:pPr>
+    </w:p>
+    <w:p>
+      <w:pPr>
+        <w:pBdr>
+          <w:top w:val="single" w:sz="4" w:space="1" w:color="auto"/>
+          <w:left w:val="single" w:sz="4" w:space="4" w:color="auto"/>
+          <w:bottom w:val="single" w:sz="4" w:space="1" w:color="auto"/>
+          <w:right w:val="single" w:sz="4" w:space="4" w:color="auto"/>
+        </w:pBdr>
+        <w:jc w:val="both"/>
+        <w:rPr>
+          <w:lang w:eastAsia="en-US"/>
+        </w:rPr>
+      </w:pPr>
+      <w:r>
+        <w:rPr>
+          <w:lang w:eastAsia="en-US"/>
+        </w:rPr>
+        <w:t>Stop Wireshark and find the hydra trace. What do you observe from the trace:</w:t>
+      </w:r>
+    </w:p>
+    <w:p>
+      <w:pPr>
+        <w:pBdr>
+          <w:top w:val="single" w:sz="4" w:space="1" w:color="auto"/>
+          <w:left w:val="single" w:sz="4" w:space="4" w:color="auto"/>
+          <w:bottom w:val="single" w:sz="4" w:space="1" w:color="auto"/>
+          <w:right w:val="single" w:sz="4" w:space="4" w:color="auto"/>
+        </w:pBdr>
+        <w:jc w:val="both"/>
+        <w:rPr>
+          <w:lang w:eastAsia="en-US"/>
+        </w:rPr>
+      </w:pPr>
+    </w:p>
+    <w:p>
+      <w:pPr>
+        <w:pBdr>
+          <w:top w:val="single" w:sz="4" w:space="1" w:color="auto"/>
+          <w:left w:val="single" w:sz="4" w:space="4" w:color="auto"/>
+          <w:bottom w:val="single" w:sz="4" w:space="1" w:color="auto"/>
+          <w:right w:val="single" w:sz="4" w:space="4" w:color="auto"/>
+        </w:pBdr>
+        <w:jc w:val="both"/>
+        <w:rPr>
+          <w:lang w:eastAsia="en-US"/>
+        </w:rPr>
+      </w:pPr>
+    </w:p>
+    <w:p>
+      <w:pPr>
+        <w:pBdr>
+          <w:top w:val="single" w:sz="4" w:space="1" w:color="auto"/>
+          <w:left w:val="single" w:sz="4" w:space="4" w:color="auto"/>
+          <w:bottom w:val="single" w:sz="4" w:space="1" w:color="auto"/>
+          <w:right w:val="single" w:sz="4" w:space="4" w:color="auto"/>
+        </w:pBdr>
+        <w:jc w:val="both"/>
+        <w:rPr>
+          <w:lang w:eastAsia="en-US"/>
+        </w:rPr>
+      </w:pPr>
+      <w:r>
+        <w:rPr>
+          <w:lang w:eastAsia="en-US"/>
+        </w:rPr>
+        <w:t>What is the FTP status code for an incorrect login:</w:t>
+      </w:r>
+    </w:p>
+    <w:p>
+      <w:pPr>
+        <w:pBdr>
+          <w:top w:val="single" w:sz="4" w:space="1" w:color="auto"/>
+          <w:left w:val="single" w:sz="4" w:space="4" w:color="auto"/>
+          <w:bottom w:val="single" w:sz="4" w:space="1" w:color="auto"/>
+          <w:right w:val="single" w:sz="4" w:space="4" w:color="auto"/>
+        </w:pBdr>
+        <w:jc w:val="both"/>
+        <w:rPr>
+          <w:lang w:eastAsia="en-US"/>
+        </w:rPr>
+      </w:pPr>
+    </w:p>
+    <w:p>
+      <w:pPr>
+        <w:pBdr>
+          <w:top w:val="single" w:sz="4" w:space="1" w:color="auto"/>
+          <w:left w:val="single" w:sz="4" w:space="4" w:color="auto"/>
+          <w:bottom w:val="single" w:sz="4" w:space="1" w:color="auto"/>
+          <w:right w:val="single" w:sz="4" w:space="4" w:color="auto"/>
+        </w:pBdr>
+        <w:jc w:val="both"/>
+        <w:rPr>
+          <w:lang w:eastAsia="en-US"/>
+        </w:rPr>
+      </w:pPr>
+    </w:p>
+    <w:p>
+      <w:pPr>
+        <w:pBdr>
+          <w:top w:val="single" w:sz="4" w:space="1" w:color="auto"/>
+          <w:left w:val="single" w:sz="4" w:space="4" w:color="auto"/>
+          <w:bottom w:val="single" w:sz="4" w:space="1" w:color="auto"/>
+          <w:right w:val="single" w:sz="4" w:space="4" w:color="auto"/>
+        </w:pBdr>
+        <w:jc w:val="both"/>
+        <w:rPr>
+          <w:lang w:eastAsia="en-US"/>
+        </w:rPr>
+      </w:pPr>
+      <w:r>
+        <w:rPr>
+          <w:lang w:eastAsia="en-US"/>
+        </w:rPr>
+        <w:t>What is the FTP status code for a correct login:</w:t>
+      </w:r>
+    </w:p>
+    <w:p>
+      <w:pPr>
+        <w:pBdr>
+          <w:top w:val="single" w:sz="4" w:space="1" w:color="auto"/>
+          <w:left w:val="single" w:sz="4" w:space="4" w:color="auto"/>
+          <w:bottom w:val="single" w:sz="4" w:space="1" w:color="auto"/>
+          <w:right w:val="single" w:sz="4" w:space="4" w:color="auto"/>
+        </w:pBdr>
+        <w:jc w:val="both"/>
+        <w:rPr>
+          <w:lang w:eastAsia="en-US"/>
+        </w:rPr>
+      </w:pPr>
+    </w:p>
+    <w:p>
+      <w:pPr>
+        <w:jc w:val="both"/>
+        <w:rPr>
+          <w:lang w:eastAsia="en-US"/>
+        </w:rPr>
+      </w:pPr>
+    </w:p>
+    <w:p>
+      <w:pPr>
+        <w:jc w:val="both"/>
+        <w:rPr>
+          <w:lang w:eastAsia="en-US"/>
+        </w:rPr>
+      </w:pPr>
+      <w:r>
+        <w:rPr>
+          <w:lang w:eastAsia="en-US"/>
+        </w:rPr>
+        <w:t xml:space="preserve">Ensure you have snort installed by running "snort -h". </w:t>
+      </w:r>
+    </w:p>
+    <w:p>
+      <w:pPr>
+        <w:jc w:val="both"/>
+        <w:rPr>
+          <w:lang w:eastAsia="en-US"/>
+        </w:rPr>
+      </w:pPr>
+      <w:r>
+        <w:rPr>
+          <w:lang w:eastAsia="en-US"/>
+        </w:rPr>
+        <w:t>If you have installation issues, run a "</w:t>
+      </w:r>
+      <w:proofErr w:type="spellStart"/>
+      <w:r>
+        <w:rPr>
+          <w:lang w:eastAsia="en-US"/>
+        </w:rPr>
+        <w:t>sudo</w:t>
       </w:r>
       <w:proofErr w:type="spellEnd"/>
       <w:r>
         <w:rPr>
-          <w:rFonts w:ascii="Lucida Console" w:hAnsi="Lucida Console"/>
-          <w:sz w:val="20"/>
-          <w:szCs w:val="20"/>
-        </w:rPr>
-        <w:t xml:space="preserve"> 10.10.y.9 </w:t>
-      </w:r>
-      <w:r>
-        <w:rPr>
-          <w:rFonts w:ascii="Lucida Console" w:hAnsi="Lucida Console"/>
-          <w:sz w:val="20"/>
-          <w:szCs w:val="20"/>
-        </w:rPr>
-        <w:t>ftp</w:t>
-      </w:r>
-    </w:p>
-    <w:p>
-      <w:pPr>
-        <w:jc w:val="both"/>
-        <w:rPr>
-          <w:lang w:eastAsia="en-US"/>
-        </w:rPr>
-      </w:pPr>
-    </w:p>
-    <w:p>
-      <w:pPr>
-        <w:pBdr>
-          <w:top w:val="single" w:sz="4" w:space="1" w:color="auto"/>
-          <w:left w:val="single" w:sz="4" w:space="4" w:color="auto"/>
-          <w:bottom w:val="single" w:sz="4" w:space="1" w:color="auto"/>
-          <w:right w:val="single" w:sz="4" w:space="4" w:color="auto"/>
-        </w:pBdr>
-        <w:jc w:val="both"/>
-        <w:rPr>
-          <w:lang w:eastAsia="en-US"/>
-        </w:rPr>
-      </w:pPr>
-      <w:r>
-        <w:rPr>
-          <w:lang w:eastAsia="en-US"/>
-        </w:rPr>
-        <w:t>From this determine one of the usernames and passwords.</w:t>
-      </w:r>
-    </w:p>
-    <w:p>
-      <w:pPr>
-        <w:pBdr>
-          <w:top w:val="single" w:sz="4" w:space="1" w:color="auto"/>
-          <w:left w:val="single" w:sz="4" w:space="4" w:color="auto"/>
-          <w:bottom w:val="single" w:sz="4" w:space="1" w:color="auto"/>
-          <w:right w:val="single" w:sz="4" w:space="4" w:color="auto"/>
-        </w:pBdr>
-        <w:jc w:val="both"/>
-        <w:rPr>
-          <w:lang w:eastAsia="en-US"/>
-        </w:rPr>
-      </w:pPr>
-    </w:p>
-    <w:p>
-      <w:pPr>
-        <w:pBdr>
-          <w:top w:val="single" w:sz="4" w:space="1" w:color="auto"/>
-          <w:left w:val="single" w:sz="4" w:space="4" w:color="auto"/>
-          <w:bottom w:val="single" w:sz="4" w:space="1" w:color="auto"/>
-          <w:right w:val="single" w:sz="4" w:space="4" w:color="auto"/>
-        </w:pBdr>
-        <w:jc w:val="both"/>
-        <w:rPr>
-          <w:lang w:eastAsia="en-US"/>
-        </w:rPr>
-      </w:pPr>
-    </w:p>
-    <w:p>
-      <w:pPr>
-        <w:pBdr>
-          <w:top w:val="single" w:sz="4" w:space="1" w:color="auto"/>
-          <w:left w:val="single" w:sz="4" w:space="4" w:color="auto"/>
-          <w:bottom w:val="single" w:sz="4" w:space="1" w:color="auto"/>
-          <w:right w:val="single" w:sz="4" w:space="4" w:color="auto"/>
-        </w:pBdr>
-        <w:jc w:val="both"/>
-        <w:rPr>
-          <w:lang w:eastAsia="en-US"/>
-        </w:rPr>
-      </w:pPr>
-      <w:r>
-        <w:rPr>
-          <w:lang w:eastAsia="en-US"/>
-        </w:rPr>
-        <w:t>Stop Wireshark and find the hydra trace. What do you observe from the trace:</w:t>
-      </w:r>
-    </w:p>
-    <w:p>
-      <w:pPr>
-        <w:pBdr>
-          <w:top w:val="single" w:sz="4" w:space="1" w:color="auto"/>
-          <w:left w:val="single" w:sz="4" w:space="4" w:color="auto"/>
-          <w:bottom w:val="single" w:sz="4" w:space="1" w:color="auto"/>
-          <w:right w:val="single" w:sz="4" w:space="4" w:color="auto"/>
-        </w:pBdr>
-        <w:jc w:val="both"/>
-        <w:rPr>
-          <w:lang w:eastAsia="en-US"/>
-        </w:rPr>
-      </w:pPr>
-    </w:p>
-    <w:p>
-      <w:pPr>
-        <w:pBdr>
-          <w:top w:val="single" w:sz="4" w:space="1" w:color="auto"/>
-          <w:left w:val="single" w:sz="4" w:space="4" w:color="auto"/>
-          <w:bottom w:val="single" w:sz="4" w:space="1" w:color="auto"/>
-          <w:right w:val="single" w:sz="4" w:space="4" w:color="auto"/>
-        </w:pBdr>
-        <w:jc w:val="both"/>
-        <w:rPr>
-          <w:lang w:eastAsia="en-US"/>
-        </w:rPr>
-      </w:pPr>
-    </w:p>
-    <w:p>
-      <w:pPr>
-        <w:pBdr>
-          <w:top w:val="single" w:sz="4" w:space="1" w:color="auto"/>
-          <w:left w:val="single" w:sz="4" w:space="4" w:color="auto"/>
-          <w:bottom w:val="single" w:sz="4" w:space="1" w:color="auto"/>
-          <w:right w:val="single" w:sz="4" w:space="4" w:color="auto"/>
-        </w:pBdr>
-        <w:jc w:val="both"/>
-        <w:rPr>
-          <w:lang w:eastAsia="en-US"/>
-        </w:rPr>
-      </w:pPr>
-      <w:r>
-        <w:rPr>
-          <w:lang w:eastAsia="en-US"/>
-        </w:rPr>
-        <w:t>What is the FTP status code for an incorrect login:</w:t>
-      </w:r>
-    </w:p>
-    <w:p>
-      <w:pPr>
-        <w:pBdr>
-          <w:top w:val="single" w:sz="4" w:space="1" w:color="auto"/>
-          <w:left w:val="single" w:sz="4" w:space="4" w:color="auto"/>
-          <w:bottom w:val="single" w:sz="4" w:space="1" w:color="auto"/>
-          <w:right w:val="single" w:sz="4" w:space="4" w:color="auto"/>
-        </w:pBdr>
-        <w:jc w:val="both"/>
-        <w:rPr>
-          <w:lang w:eastAsia="en-US"/>
-        </w:rPr>
-      </w:pPr>
-    </w:p>
-    <w:p>
-      <w:pPr>
-        <w:pBdr>
-          <w:top w:val="single" w:sz="4" w:space="1" w:color="auto"/>
-          <w:left w:val="single" w:sz="4" w:space="4" w:color="auto"/>
-          <w:bottom w:val="single" w:sz="4" w:space="1" w:color="auto"/>
-          <w:right w:val="single" w:sz="4" w:space="4" w:color="auto"/>
-        </w:pBdr>
-        <w:jc w:val="both"/>
-        <w:rPr>
-          <w:lang w:eastAsia="en-US"/>
-        </w:rPr>
-      </w:pPr>
-    </w:p>
-    <w:p>
-      <w:pPr>
-        <w:pBdr>
-          <w:top w:val="single" w:sz="4" w:space="1" w:color="auto"/>
-          <w:left w:val="single" w:sz="4" w:space="4" w:color="auto"/>
-          <w:bottom w:val="single" w:sz="4" w:space="1" w:color="auto"/>
-          <w:right w:val="single" w:sz="4" w:space="4" w:color="auto"/>
-        </w:pBdr>
-        <w:jc w:val="both"/>
-        <w:rPr>
-          <w:lang w:eastAsia="en-US"/>
-        </w:rPr>
-      </w:pPr>
-      <w:r>
-        <w:rPr>
-          <w:lang w:eastAsia="en-US"/>
-        </w:rPr>
-        <w:t>What is the FTP status code for a correct login:</w:t>
-      </w:r>
-    </w:p>
-    <w:p>
-      <w:pPr>
-        <w:pBdr>
-          <w:top w:val="single" w:sz="4" w:space="1" w:color="auto"/>
-          <w:left w:val="single" w:sz="4" w:space="4" w:color="auto"/>
-          <w:bottom w:val="single" w:sz="4" w:space="1" w:color="auto"/>
-          <w:right w:val="single" w:sz="4" w:space="4" w:color="auto"/>
-        </w:pBdr>
-        <w:jc w:val="both"/>
-        <w:rPr>
-          <w:lang w:eastAsia="en-US"/>
-        </w:rPr>
-      </w:pPr>
+          <w:lang w:eastAsia="en-US"/>
+        </w:rPr>
+        <w:t xml:space="preserve"> apt-get update" first.</w:t>
+      </w:r>
     </w:p>
     <w:p>
       <w:pPr>
@@ -10723,7 +10705,7 @@
             <w:szCs w:val="22"/>
             <w:lang w:eastAsia="en-US"/>
           </w:rPr>
-          <w:t>http://20.20.21.9/dvwa/login.php</w:t>
+          <w:t>http://10.10.y.9/dvwa/login.php</w:t>
         </w:r>
       </w:hyperlink>
     </w:p>
@@ -11122,7 +11104,6 @@
           <w:szCs w:val="20"/>
           <w:lang w:eastAsia="en-US"/>
         </w:rPr>
-        <w:lastRenderedPageBreak/>
         <w:t>http://10.10.y.9/mutillidae</w:t>
       </w:r>
     </w:p>
@@ -12253,6 +12234,7 @@
         <w:jc w:val="both"/>
       </w:pPr>
       <w:r>
+        <w:lastRenderedPageBreak/>
         <w:t>NMAP their server, and then make sure you can connect to the service. Now get them to block your specific source (just one address</w:t>
       </w:r>
       <w:proofErr w:type="gramStart"/>
@@ -12280,7 +12262,6 @@
         <w:jc w:val="both"/>
       </w:pPr>
       <w:r>
-        <w:lastRenderedPageBreak/>
         <w:t>Please note some of the information related to their server. What information can you determine? Can you determine the MAC address of their server?</w:t>
       </w:r>
     </w:p>
@@ -12577,7 +12558,7 @@
 </file>
 
 <file path=word/endnotes.xml><?xml version="1.0" encoding="utf-8"?>
-<w:endnotes xmlns:wpc="http://schemas.microsoft.com/office/word/2010/wordprocessingCanvas" xmlns:cx="http://schemas.microsoft.com/office/drawing/2014/chartex" xmlns:cx1="http://schemas.microsoft.com/office/drawing/2015/9/8/chartex" xmlns:cx2="http://schemas.microsoft.com/office/drawing/2015/10/21/chartex" xmlns:cx3="http://schemas.microsoft.com/office/drawing/2016/5/9/chartex" xmlns:cx4="http://schemas.microsoft.com/office/drawing/2016/5/10/chartex" xmlns:cx5="http://schemas.microsoft.com/office/drawing/2016/5/11/chartex" xmlns:cx6="http://schemas.microsoft.com/office/drawing/2016/5/12/chartex" xmlns:cx7="http://schemas.microsoft.com/office/drawing/2016/5/13/chartex" xmlns:cx8="http://schemas.microsoft.com/office/drawing/2016/5/14/chartex" xmlns:mc="http://schemas.openxmlformats.org/markup-compatibility/2006" xmlns:aink="http://schemas.microsoft.com/office/drawing/2016/ink" xmlns:am3d="http://schemas.microsoft.com/office/drawing/2017/model3d" xmlns:o="urn:schemas-microsoft-com:office:office" xmlns:oel="http://schemas.microsoft.com/office/2019/extlst" xmlns:r="http://schemas.openxmlformats.org/officeDocument/2006/relationships" xmlns:m="http://schemas.openxmlformats.org/officeDocument/2006/math" xmlns:v="urn:schemas-microsoft-com:vml" xmlns:wp14="http://schemas.microsoft.com/office/word/2010/wordprocessingDrawing" xmlns:wp="http://schemas.openxmlformats.org/drawingml/2006/wordprocessingDrawing" xmlns:w10="urn:schemas-microsoft-com:office:word" xmlns:w="http://schemas.openxmlformats.org/wordprocessingml/2006/main" xmlns:w14="http://schemas.microsoft.com/office/word/2010/wordml" xmlns:w15="http://schemas.microsoft.com/office/word/2012/wordml" xmlns:w16cex="http://schemas.microsoft.com/office/word/2018/wordml/cex" xmlns:w16cid="http://schemas.microsoft.com/office/word/2016/wordml/cid" xmlns:w16="http://schemas.microsoft.com/office/word/2018/wordml" xmlns:w16sdtdh="http://schemas.microsoft.com/office/word/2020/wordml/sdtdatahash" xmlns:w16se="http://schemas.microsoft.com/office/word/2015/wordml/symex" xmlns:wpg="http://schemas.microsoft.com/office/word/2010/wordprocessingGroup" xmlns:wpi="http://schemas.microsoft.com/office/word/2010/wordprocessingInk" xmlns:wne="http://schemas.microsoft.com/office/word/2006/wordml" xmlns:wps="http://schemas.microsoft.com/office/word/2010/wordprocessingShape" mc:Ignorable="w14 w15 w16se w16cid w16 w16cex w16sdtdh wp14">
+<w:endnotes xmlns:wpc="http://schemas.microsoft.com/office/word/2010/wordprocessingCanvas" xmlns:cx="http://schemas.microsoft.com/office/drawing/2014/chartex" xmlns:cx1="http://schemas.microsoft.com/office/drawing/2015/9/8/chartex" xmlns:cx2="http://schemas.microsoft.com/office/drawing/2015/10/21/chartex" xmlns:cx3="http://schemas.microsoft.com/office/drawing/2016/5/9/chartex" xmlns:cx4="http://schemas.microsoft.com/office/drawing/2016/5/10/chartex" xmlns:cx5="http://schemas.microsoft.com/office/drawing/2016/5/11/chartex" xmlns:cx6="http://schemas.microsoft.com/office/drawing/2016/5/12/chartex" xmlns:cx7="http://schemas.microsoft.com/office/drawing/2016/5/13/chartex" xmlns:cx8="http://schemas.microsoft.com/office/drawing/2016/5/14/chartex" xmlns:mc="http://schemas.openxmlformats.org/markup-compatibility/2006" xmlns:aink="http://schemas.microsoft.com/office/drawing/2016/ink" xmlns:am3d="http://schemas.microsoft.com/office/drawing/2017/model3d" xmlns:o="urn:schemas-microsoft-com:office:office" xmlns:oel="http://schemas.microsoft.com/office/2019/extlst" xmlns:r="http://schemas.openxmlformats.org/officeDocument/2006/relationships" xmlns:m="http://schemas.openxmlformats.org/officeDocument/2006/math" xmlns:v="urn:schemas-microsoft-com:vml" xmlns:wp14="http://schemas.microsoft.com/office/word/2010/wordprocessingDrawing" xmlns:wp="http://schemas.openxmlformats.org/drawingml/2006/wordprocessingDrawing" xmlns:w10="urn:schemas-microsoft-com:office:word" xmlns:w="http://schemas.openxmlformats.org/wordprocessingml/2006/main" xmlns:w14="http://schemas.microsoft.com/office/word/2010/wordml" xmlns:w15="http://schemas.microsoft.com/office/word/2012/wordml" xmlns:w16cex="http://schemas.microsoft.com/office/word/2018/wordml/cex" xmlns:w16cid="http://schemas.microsoft.com/office/word/2016/wordml/cid" xmlns:w16="http://schemas.microsoft.com/office/word/2018/wordml" xmlns:w16du="http://schemas.microsoft.com/office/word/2023/wordml/word16du" xmlns:w16sdtdh="http://schemas.microsoft.com/office/word/2020/wordml/sdtdatahash" xmlns:w16se="http://schemas.microsoft.com/office/word/2015/wordml/symex" xmlns:wpg="http://schemas.microsoft.com/office/word/2010/wordprocessingGroup" xmlns:wpi="http://schemas.microsoft.com/office/word/2010/wordprocessingInk" xmlns:wne="http://schemas.microsoft.com/office/word/2006/wordml" xmlns:wps="http://schemas.microsoft.com/office/word/2010/wordprocessingShape" mc:Ignorable="w14 w15 w16se w16cid w16 w16cex w16sdtdh w16du wp14">
   <w:endnote w:type="separator" w:id="-1">
     <w:p>
       <w:r>
@@ -12596,7 +12577,7 @@
 </file>
 
 <file path=word/footer1.xml><?xml version="1.0" encoding="utf-8"?>
-<w:ftr xmlns:wpc="http://schemas.microsoft.com/office/word/2010/wordprocessingCanvas" xmlns:cx="http://schemas.microsoft.com/office/drawing/2014/chartex" xmlns:cx1="http://schemas.microsoft.com/office/drawing/2015/9/8/chartex" xmlns:cx2="http://schemas.microsoft.com/office/drawing/2015/10/21/chartex" xmlns:cx3="http://schemas.microsoft.com/office/drawing/2016/5/9/chartex" xmlns:cx4="http://schemas.microsoft.com/office/drawing/2016/5/10/chartex" xmlns:cx5="http://schemas.microsoft.com/office/drawing/2016/5/11/chartex" xmlns:cx6="http://schemas.microsoft.com/office/drawing/2016/5/12/chartex" xmlns:cx7="http://schemas.microsoft.com/office/drawing/2016/5/13/chartex" xmlns:cx8="http://schemas.microsoft.com/office/drawing/2016/5/14/chartex" xmlns:mc="http://schemas.openxmlformats.org/markup-compatibility/2006" xmlns:aink="http://schemas.microsoft.com/office/drawing/2016/ink" xmlns:am3d="http://schemas.microsoft.com/office/drawing/2017/model3d" xmlns:o="urn:schemas-microsoft-com:office:office" xmlns:oel="http://schemas.microsoft.com/office/2019/extlst" xmlns:r="http://schemas.openxmlformats.org/officeDocument/2006/relationships" xmlns:m="http://schemas.openxmlformats.org/officeDocument/2006/math" xmlns:v="urn:schemas-microsoft-com:vml" xmlns:wp14="http://schemas.microsoft.com/office/word/2010/wordprocessingDrawing" xmlns:wp="http://schemas.openxmlformats.org/drawingml/2006/wordprocessingDrawing" xmlns:w10="urn:schemas-microsoft-com:office:word" xmlns:w="http://schemas.openxmlformats.org/wordprocessingml/2006/main" xmlns:w14="http://schemas.microsoft.com/office/word/2010/wordml" xmlns:w15="http://schemas.microsoft.com/office/word/2012/wordml" xmlns:w16cex="http://schemas.microsoft.com/office/word/2018/wordml/cex" xmlns:w16cid="http://schemas.microsoft.com/office/word/2016/wordml/cid" xmlns:w16="http://schemas.microsoft.com/office/word/2018/wordml" xmlns:w16sdtdh="http://schemas.microsoft.com/office/word/2020/wordml/sdtdatahash" xmlns:w16se="http://schemas.microsoft.com/office/word/2015/wordml/symex" xmlns:wpg="http://schemas.microsoft.com/office/word/2010/wordprocessingGroup" xmlns:wpi="http://schemas.microsoft.com/office/word/2010/wordprocessingInk" xmlns:wne="http://schemas.microsoft.com/office/word/2006/wordml" xmlns:wps="http://schemas.microsoft.com/office/word/2010/wordprocessingShape" mc:Ignorable="w14 w15 w16se w16cid w16 w16cex w16sdtdh wp14">
+<w:ftr xmlns:wpc="http://schemas.microsoft.com/office/word/2010/wordprocessingCanvas" xmlns:cx="http://schemas.microsoft.com/office/drawing/2014/chartex" xmlns:cx1="http://schemas.microsoft.com/office/drawing/2015/9/8/chartex" xmlns:cx2="http://schemas.microsoft.com/office/drawing/2015/10/21/chartex" xmlns:cx3="http://schemas.microsoft.com/office/drawing/2016/5/9/chartex" xmlns:cx4="http://schemas.microsoft.com/office/drawing/2016/5/10/chartex" xmlns:cx5="http://schemas.microsoft.com/office/drawing/2016/5/11/chartex" xmlns:cx6="http://schemas.microsoft.com/office/drawing/2016/5/12/chartex" xmlns:cx7="http://schemas.microsoft.com/office/drawing/2016/5/13/chartex" xmlns:cx8="http://schemas.microsoft.com/office/drawing/2016/5/14/chartex" xmlns:mc="http://schemas.openxmlformats.org/markup-compatibility/2006" xmlns:aink="http://schemas.microsoft.com/office/drawing/2016/ink" xmlns:am3d="http://schemas.microsoft.com/office/drawing/2017/model3d" xmlns:o="urn:schemas-microsoft-com:office:office" xmlns:oel="http://schemas.microsoft.com/office/2019/extlst" xmlns:r="http://schemas.openxmlformats.org/officeDocument/2006/relationships" xmlns:m="http://schemas.openxmlformats.org/officeDocument/2006/math" xmlns:v="urn:schemas-microsoft-com:vml" xmlns:wp14="http://schemas.microsoft.com/office/word/2010/wordprocessingDrawing" xmlns:wp="http://schemas.openxmlformats.org/drawingml/2006/wordprocessingDrawing" xmlns:w10="urn:schemas-microsoft-com:office:word" xmlns:w="http://schemas.openxmlformats.org/wordprocessingml/2006/main" xmlns:w14="http://schemas.microsoft.com/office/word/2010/wordml" xmlns:w15="http://schemas.microsoft.com/office/word/2012/wordml" xmlns:w16cex="http://schemas.microsoft.com/office/word/2018/wordml/cex" xmlns:w16cid="http://schemas.microsoft.com/office/word/2016/wordml/cid" xmlns:w16="http://schemas.microsoft.com/office/word/2018/wordml" xmlns:w16du="http://schemas.microsoft.com/office/word/2023/wordml/word16du" xmlns:w16sdtdh="http://schemas.microsoft.com/office/word/2020/wordml/sdtdatahash" xmlns:w16se="http://schemas.microsoft.com/office/word/2015/wordml/symex" xmlns:wpg="http://schemas.microsoft.com/office/word/2010/wordprocessingGroup" xmlns:wpi="http://schemas.microsoft.com/office/word/2010/wordprocessingInk" xmlns:wne="http://schemas.microsoft.com/office/word/2006/wordml" xmlns:wps="http://schemas.microsoft.com/office/word/2010/wordprocessingShape" mc:Ignorable="w14 w15 w16se w16cid w16 w16cex w16sdtdh w16du wp14">
   <w:sdt>
     <w:sdtPr>
       <w:id w:val="-886951456"/>
@@ -12649,7 +12630,7 @@
 </file>
 
 <file path=word/footnotes.xml><?xml version="1.0" encoding="utf-8"?>
-<w:footnotes xmlns:wpc="http://schemas.microsoft.com/office/word/2010/wordprocessingCanvas" xmlns:cx="http://schemas.microsoft.com/office/drawing/2014/chartex" xmlns:cx1="http://schemas.microsoft.com/office/drawing/2015/9/8/chartex" xmlns:cx2="http://schemas.microsoft.com/office/drawing/2015/10/21/chartex" xmlns:cx3="http://schemas.microsoft.com/office/drawing/2016/5/9/chartex" xmlns:cx4="http://schemas.microsoft.com/office/drawing/2016/5/10/chartex" xmlns:cx5="http://schemas.microsoft.com/office/drawing/2016/5/11/chartex" xmlns:cx6="http://schemas.microsoft.com/office/drawing/2016/5/12/chartex" xmlns:cx7="http://schemas.microsoft.com/office/drawing/2016/5/13/chartex" xmlns:cx8="http://schemas.microsoft.com/office/drawing/2016/5/14/chartex" xmlns:mc="http://schemas.openxmlformats.org/markup-compatibility/2006" xmlns:aink="http://schemas.microsoft.com/office/drawing/2016/ink" xmlns:am3d="http://schemas.microsoft.com/office/drawing/2017/model3d" xmlns:o="urn:schemas-microsoft-com:office:office" xmlns:oel="http://schemas.microsoft.com/office/2019/extlst" xmlns:r="http://schemas.openxmlformats.org/officeDocument/2006/relationships" xmlns:m="http://schemas.openxmlformats.org/officeDocument/2006/math" xmlns:v="urn:schemas-microsoft-com:vml" xmlns:wp14="http://schemas.microsoft.com/office/word/2010/wordprocessingDrawing" xmlns:wp="http://schemas.openxmlformats.org/drawingml/2006/wordprocessingDrawing" xmlns:w10="urn:schemas-microsoft-com:office:word" xmlns:w="http://schemas.openxmlformats.org/wordprocessingml/2006/main" xmlns:w14="http://schemas.microsoft.com/office/word/2010/wordml" xmlns:w15="http://schemas.microsoft.com/office/word/2012/wordml" xmlns:w16cex="http://schemas.microsoft.com/office/word/2018/wordml/cex" xmlns:w16cid="http://schemas.microsoft.com/office/word/2016/wordml/cid" xmlns:w16="http://schemas.microsoft.com/office/word/2018/wordml" xmlns:w16sdtdh="http://schemas.microsoft.com/office/word/2020/wordml/sdtdatahash" xmlns:w16se="http://schemas.microsoft.com/office/word/2015/wordml/symex" xmlns:wpg="http://schemas.microsoft.com/office/word/2010/wordprocessingGroup" xmlns:wpi="http://schemas.microsoft.com/office/word/2010/wordprocessingInk" xmlns:wne="http://schemas.microsoft.com/office/word/2006/wordml" xmlns:wps="http://schemas.microsoft.com/office/word/2010/wordprocessingShape" mc:Ignorable="w14 w15 w16se w16cid w16 w16cex w16sdtdh wp14">
+<w:footnotes xmlns:wpc="http://schemas.microsoft.com/office/word/2010/wordprocessingCanvas" xmlns:cx="http://schemas.microsoft.com/office/drawing/2014/chartex" xmlns:cx1="http://schemas.microsoft.com/office/drawing/2015/9/8/chartex" xmlns:cx2="http://schemas.microsoft.com/office/drawing/2015/10/21/chartex" xmlns:cx3="http://schemas.microsoft.com/office/drawing/2016/5/9/chartex" xmlns:cx4="http://schemas.microsoft.com/office/drawing/2016/5/10/chartex" xmlns:cx5="http://schemas.microsoft.com/office/drawing/2016/5/11/chartex" xmlns:cx6="http://schemas.microsoft.com/office/drawing/2016/5/12/chartex" xmlns:cx7="http://schemas.microsoft.com/office/drawing/2016/5/13/chartex" xmlns:cx8="http://schemas.microsoft.com/office/drawing/2016/5/14/chartex" xmlns:mc="http://schemas.openxmlformats.org/markup-compatibility/2006" xmlns:aink="http://schemas.microsoft.com/office/drawing/2016/ink" xmlns:am3d="http://schemas.microsoft.com/office/drawing/2017/model3d" xmlns:o="urn:schemas-microsoft-com:office:office" xmlns:oel="http://schemas.microsoft.com/office/2019/extlst" xmlns:r="http://schemas.openxmlformats.org/officeDocument/2006/relationships" xmlns:m="http://schemas.openxmlformats.org/officeDocument/2006/math" xmlns:v="urn:schemas-microsoft-com:vml" xmlns:wp14="http://schemas.microsoft.com/office/word/2010/wordprocessingDrawing" xmlns:wp="http://schemas.openxmlformats.org/drawingml/2006/wordprocessingDrawing" xmlns:w10="urn:schemas-microsoft-com:office:word" xmlns:w="http://schemas.openxmlformats.org/wordprocessingml/2006/main" xmlns:w14="http://schemas.microsoft.com/office/word/2010/wordml" xmlns:w15="http://schemas.microsoft.com/office/word/2012/wordml" xmlns:w16cex="http://schemas.microsoft.com/office/word/2018/wordml/cex" xmlns:w16cid="http://schemas.microsoft.com/office/word/2016/wordml/cid" xmlns:w16="http://schemas.microsoft.com/office/word/2018/wordml" xmlns:w16du="http://schemas.microsoft.com/office/word/2023/wordml/word16du" xmlns:w16sdtdh="http://schemas.microsoft.com/office/word/2020/wordml/sdtdatahash" xmlns:w16se="http://schemas.microsoft.com/office/word/2015/wordml/symex" xmlns:wpg="http://schemas.microsoft.com/office/word/2010/wordprocessingGroup" xmlns:wpi="http://schemas.microsoft.com/office/word/2010/wordprocessingInk" xmlns:wne="http://schemas.microsoft.com/office/word/2006/wordml" xmlns:wps="http://schemas.microsoft.com/office/word/2010/wordprocessingShape" mc:Ignorable="w14 w15 w16se w16cid w16 w16cex w16sdtdh w16du wp14">
   <w:footnote w:type="separator" w:id="-1">
     <w:p>
       <w:r>
@@ -12668,7 +12649,7 @@
 </file>
 
 <file path=word/numbering.xml><?xml version="1.0" encoding="utf-8"?>
-<w:numbering xmlns:wpc="http://schemas.microsoft.com/office/word/2010/wordprocessingCanvas" xmlns:cx="http://schemas.microsoft.com/office/drawing/2014/chartex" xmlns:cx1="http://schemas.microsoft.com/office/drawing/2015/9/8/chartex" xmlns:cx2="http://schemas.microsoft.com/office/drawing/2015/10/21/chartex" xmlns:cx3="http://schemas.microsoft.com/office/drawing/2016/5/9/chartex" xmlns:cx4="http://schemas.microsoft.com/office/drawing/2016/5/10/chartex" xmlns:cx5="http://schemas.microsoft.com/office/drawing/2016/5/11/chartex" xmlns:cx6="http://schemas.microsoft.com/office/drawing/2016/5/12/chartex" xmlns:cx7="http://schemas.microsoft.com/office/drawing/2016/5/13/chartex" xmlns:cx8="http://schemas.microsoft.com/office/drawing/2016/5/14/chartex" xmlns:mc="http://schemas.openxmlformats.org/markup-compatibility/2006" xmlns:aink="http://schemas.microsoft.com/office/drawing/2016/ink" xmlns:am3d="http://schemas.microsoft.com/office/drawing/2017/model3d" xmlns:o="urn:schemas-microsoft-com:office:office" xmlns:oel="http://schemas.microsoft.com/office/2019/extlst" xmlns:r="http://schemas.openxmlformats.org/officeDocument/2006/relationships" xmlns:m="http://schemas.openxmlformats.org/officeDocument/2006/math" xmlns:v="urn:schemas-microsoft-com:vml" xmlns:wp14="http://schemas.microsoft.com/office/word/2010/wordprocessingDrawing" xmlns:wp="http://schemas.openxmlformats.org/drawingml/2006/wordprocessingDrawing" xmlns:w10="urn:schemas-microsoft-com:office:word" xmlns:w="http://schemas.openxmlformats.org/wordprocessingml/2006/main" xmlns:w14="http://schemas.microsoft.com/office/word/2010/wordml" xmlns:w15="http://schemas.microsoft.com/office/word/2012/wordml" xmlns:w16cex="http://schemas.microsoft.com/office/word/2018/wordml/cex" xmlns:w16cid="http://schemas.microsoft.com/office/word/2016/wordml/cid" xmlns:w16="http://schemas.microsoft.com/office/word/2018/wordml" xmlns:w16sdtdh="http://schemas.microsoft.com/office/word/2020/wordml/sdtdatahash" xmlns:w16se="http://schemas.microsoft.com/office/word/2015/wordml/symex" xmlns:wpg="http://schemas.microsoft.com/office/word/2010/wordprocessingGroup" xmlns:wpi="http://schemas.microsoft.com/office/word/2010/wordprocessingInk" xmlns:wne="http://schemas.microsoft.com/office/word/2006/wordml" xmlns:wps="http://schemas.microsoft.com/office/word/2010/wordprocessingShape" mc:Ignorable="w14 w15 w16se w16cid w16 w16cex w16sdtdh wp14">
+<w:numbering xmlns:wpc="http://schemas.microsoft.com/office/word/2010/wordprocessingCanvas" xmlns:cx="http://schemas.microsoft.com/office/drawing/2014/chartex" xmlns:cx1="http://schemas.microsoft.com/office/drawing/2015/9/8/chartex" xmlns:cx2="http://schemas.microsoft.com/office/drawing/2015/10/21/chartex" xmlns:cx3="http://schemas.microsoft.com/office/drawing/2016/5/9/chartex" xmlns:cx4="http://schemas.microsoft.com/office/drawing/2016/5/10/chartex" xmlns:cx5="http://schemas.microsoft.com/office/drawing/2016/5/11/chartex" xmlns:cx6="http://schemas.microsoft.com/office/drawing/2016/5/12/chartex" xmlns:cx7="http://schemas.microsoft.com/office/drawing/2016/5/13/chartex" xmlns:cx8="http://schemas.microsoft.com/office/drawing/2016/5/14/chartex" xmlns:mc="http://schemas.openxmlformats.org/markup-compatibility/2006" xmlns:aink="http://schemas.microsoft.com/office/drawing/2016/ink" xmlns:am3d="http://schemas.microsoft.com/office/drawing/2017/model3d" xmlns:o="urn:schemas-microsoft-com:office:office" xmlns:oel="http://schemas.microsoft.com/office/2019/extlst" xmlns:r="http://schemas.openxmlformats.org/officeDocument/2006/relationships" xmlns:m="http://schemas.openxmlformats.org/officeDocument/2006/math" xmlns:v="urn:schemas-microsoft-com:vml" xmlns:wp14="http://schemas.microsoft.com/office/word/2010/wordprocessingDrawing" xmlns:wp="http://schemas.openxmlformats.org/drawingml/2006/wordprocessingDrawing" xmlns:w10="urn:schemas-microsoft-com:office:word" xmlns:w="http://schemas.openxmlformats.org/wordprocessingml/2006/main" xmlns:w14="http://schemas.microsoft.com/office/word/2010/wordml" xmlns:w15="http://schemas.microsoft.com/office/word/2012/wordml" xmlns:w16cex="http://schemas.microsoft.com/office/word/2018/wordml/cex" xmlns:w16cid="http://schemas.microsoft.com/office/word/2016/wordml/cid" xmlns:w16="http://schemas.microsoft.com/office/word/2018/wordml" xmlns:w16du="http://schemas.microsoft.com/office/word/2023/wordml/word16du" xmlns:w16sdtdh="http://schemas.microsoft.com/office/word/2020/wordml/sdtdatahash" xmlns:w16se="http://schemas.microsoft.com/office/word/2015/wordml/symex" xmlns:wpg="http://schemas.microsoft.com/office/word/2010/wordprocessingGroup" xmlns:wpi="http://schemas.microsoft.com/office/word/2010/wordprocessingInk" xmlns:wne="http://schemas.microsoft.com/office/word/2006/wordml" xmlns:wps="http://schemas.microsoft.com/office/word/2010/wordprocessingShape" mc:Ignorable="w14 w15 w16se w16cid w16 w16cex w16sdtdh w16du wp14">
   <w:abstractNum w:abstractNumId="0" w15:restartNumberingAfterBreak="0">
     <w:nsid w:val="0F933F5B"/>
     <w:multiLevelType w:val="hybridMultilevel"/>
@@ -14192,7 +14173,7 @@
 </file>
 
 <file path=word/styles.xml><?xml version="1.0" encoding="utf-8"?>
-<w:styles xmlns:mc="http://schemas.openxmlformats.org/markup-compatibility/2006" xmlns:r="http://schemas.openxmlformats.org/officeDocument/2006/relationships" xmlns:w="http://schemas.openxmlformats.org/wordprocessingml/2006/main" xmlns:w14="http://schemas.microsoft.com/office/word/2010/wordml" xmlns:w15="http://schemas.microsoft.com/office/word/2012/wordml" xmlns:w16cex="http://schemas.microsoft.com/office/word/2018/wordml/cex" xmlns:w16cid="http://schemas.microsoft.com/office/word/2016/wordml/cid" xmlns:w16="http://schemas.microsoft.com/office/word/2018/wordml" xmlns:w16sdtdh="http://schemas.microsoft.com/office/word/2020/wordml/sdtdatahash" xmlns:w16se="http://schemas.microsoft.com/office/word/2015/wordml/symex" mc:Ignorable="w14 w15 w16se w16cid w16 w16cex w16sdtdh">
+<w:styles xmlns:mc="http://schemas.openxmlformats.org/markup-compatibility/2006" xmlns:r="http://schemas.openxmlformats.org/officeDocument/2006/relationships" xmlns:w="http://schemas.openxmlformats.org/wordprocessingml/2006/main" xmlns:w14="http://schemas.microsoft.com/office/word/2010/wordml" xmlns:w15="http://schemas.microsoft.com/office/word/2012/wordml" xmlns:w16cex="http://schemas.microsoft.com/office/word/2018/wordml/cex" xmlns:w16cid="http://schemas.microsoft.com/office/word/2016/wordml/cid" xmlns:w16="http://schemas.microsoft.com/office/word/2018/wordml" xmlns:w16du="http://schemas.microsoft.com/office/word/2023/wordml/word16du" xmlns:w16sdtdh="http://schemas.microsoft.com/office/word/2020/wordml/sdtdatahash" xmlns:w16se="http://schemas.microsoft.com/office/word/2015/wordml/symex" mc:Ignorable="w14 w15 w16se w16cid w16 w16cex w16sdtdh w16du">
   <w:docDefaults>
     <w:rPrDefault>
       <w:rPr>

</xml_diff>